<commit_message>
Modifications Documentation et Ajout de la page de classe
</commit_message>
<xml_diff>
--- a/Documentation/Documentation_FrancesconiMarvyn/Maquette_Produit_FrancesconiMarvyn.docx
+++ b/Documentation/Documentation_FrancesconiMarvyn/Maquette_Produit_FrancesconiMarvyn.docx
@@ -38,7 +38,7 @@
                     </pic:cNvPicPr>
                   </pic:nvPicPr>
                   <pic:blipFill>
-                    <a:blip r:embed="rId5" cstate="print"/>
+                    <a:blip r:embed="rId7" cstate="print"/>
                     <a:srcRect/>
                     <a:stretch>
                       <a:fillRect/>
@@ -187,49 +187,6 @@
       </w:tr>
       <w:tr>
         <w:trPr>
-          <w:trHeight w:val="567"/>
-        </w:trPr>
-        <w:tc>
-          <w:tcPr>
-            <w:tcW w:w="1809" w:type="dxa"/>
-            <w:vAlign w:val="center"/>
-          </w:tcPr>
-          <w:p>
-            <w:pPr>
-              <w:rPr>
-                <w:rFonts w:ascii="Arial Black" w:hAnsi="Arial Black"/>
-              </w:rPr>
-            </w:pPr>
-            <w:r>
-              <w:rPr>
-                <w:rFonts w:ascii="Arial Black" w:hAnsi="Arial Black"/>
-              </w:rPr>
-              <w:t>Objet</w:t>
-            </w:r>
-          </w:p>
-        </w:tc>
-        <w:tc>
-          <w:tcPr>
-            <w:tcW w:w="7401" w:type="dxa"/>
-            <w:vAlign w:val="center"/>
-          </w:tcPr>
-          <w:p>
-            <w:pPr>
-              <w:rPr>
-                <w:rFonts w:ascii="Arial Black" w:hAnsi="Arial Black"/>
-              </w:rPr>
-            </w:pPr>
-            <w:r>
-              <w:rPr>
-                <w:rFonts w:ascii="Arial Black" w:hAnsi="Arial Black"/>
-              </w:rPr>
-              <w:t>Prise en compte de la hiérarchie des visiteurs</w:t>
-            </w:r>
-          </w:p>
-        </w:tc>
-      </w:tr>
-      <w:tr>
-        <w:trPr>
           <w:trHeight w:val="528"/>
         </w:trPr>
         <w:tc>
@@ -359,7 +316,7 @@
             <o:lock v:ext="edit" aspectratio="t"/>
           </v:shapetype>
           <v:shape id="_x0000_s1027" type="#_x0000_t75" style="position:absolute;margin-left:-65.3pt;margin-top:58.45pt;width:584.7pt;height:246.3pt;z-index:251661312;mso-position-horizontal-relative:margin;mso-position-vertical-relative:margin">
-            <v:imagedata r:id="rId6" o:title="gsb bo produit"/>
+            <v:imagedata r:id="rId8" o:title="gsb bo produit"/>
             <w10:wrap type="square" anchorx="margin" anchory="margin"/>
           </v:shape>
         </w:pict>
@@ -483,7 +440,7 @@
                     </pic:cNvPicPr>
                   </pic:nvPicPr>
                   <pic:blipFill>
-                    <a:blip r:embed="rId7" cstate="print"/>
+                    <a:blip r:embed="rId9" cstate="print"/>
                     <a:srcRect/>
                     <a:stretch>
                       <a:fillRect/>
@@ -714,7 +671,7 @@
                     </pic:cNvPicPr>
                   </pic:nvPicPr>
                   <pic:blipFill>
-                    <a:blip r:embed="rId8" cstate="print"/>
+                    <a:blip r:embed="rId10" cstate="print"/>
                     <a:srcRect/>
                     <a:stretch>
                       <a:fillRect/>
@@ -928,6 +885,7 @@
       </w:r>
     </w:p>
     <w:sectPr>
+      <w:footerReference w:type="default" r:id="rId11"/>
       <w:pgSz w:w="11906" w:h="16838"/>
       <w:pgMar w:top="1417" w:right="1417" w:bottom="1417" w:left="1417" w:header="708" w:footer="708" w:gutter="0"/>
       <w:cols w:space="708"/>
@@ -937,13 +895,106 @@
 </w:document>
 </file>
 
+<file path=word/endnotes.xml><?xml version="1.0" encoding="utf-8"?>
+<w:endnotes xmlns:ve="http://schemas.openxmlformats.org/markup-compatibility/2006" xmlns:o="urn:schemas-microsoft-com:office:office" xmlns:r="http://schemas.openxmlformats.org/officeDocument/2006/relationships" xmlns:m="http://schemas.openxmlformats.org/officeDocument/2006/math" xmlns:v="urn:schemas-microsoft-com:vml" xmlns:wp="http://schemas.openxmlformats.org/drawingml/2006/wordprocessingDrawing" xmlns:w10="urn:schemas-microsoft-com:office:word" xmlns:w="http://schemas.openxmlformats.org/wordprocessingml/2006/main" xmlns:wne="http://schemas.microsoft.com/office/word/2006/wordml">
+  <w:endnote w:type="separator" w:id="-1">
+    <w:p>
+      <w:pPr>
+        <w:spacing w:after="0" w:line="240" w:lineRule="auto"/>
+      </w:pPr>
+      <w:r>
+        <w:separator/>
+      </w:r>
+    </w:p>
+  </w:endnote>
+  <w:endnote w:type="continuationSeparator" w:id="0">
+    <w:p>
+      <w:pPr>
+        <w:spacing w:after="0" w:line="240" w:lineRule="auto"/>
+      </w:pPr>
+      <w:r>
+        <w:continuationSeparator/>
+      </w:r>
+    </w:p>
+  </w:endnote>
+</w:endnotes>
+</file>
+
+<file path=word/footer1.xml><?xml version="1.0" encoding="utf-8"?>
+<w:ftr xmlns:ve="http://schemas.openxmlformats.org/markup-compatibility/2006" xmlns:o="urn:schemas-microsoft-com:office:office" xmlns:r="http://schemas.openxmlformats.org/officeDocument/2006/relationships" xmlns:m="http://schemas.openxmlformats.org/officeDocument/2006/math" xmlns:v="urn:schemas-microsoft-com:vml" xmlns:wp="http://schemas.openxmlformats.org/drawingml/2006/wordprocessingDrawing" xmlns:w10="urn:schemas-microsoft-com:office:word" xmlns:w="http://schemas.openxmlformats.org/wordprocessingml/2006/main" xmlns:wne="http://schemas.microsoft.com/office/word/2006/wordml">
+  <w:sdt>
+    <w:sdtPr>
+      <w:id w:val="11543626"/>
+      <w:docPartObj>
+        <w:docPartGallery w:val="Page Numbers (Bottom of Page)"/>
+        <w:docPartUnique/>
+      </w:docPartObj>
+    </w:sdtPr>
+    <w:sdtContent>
+      <w:p>
+        <w:pPr>
+          <w:pStyle w:val="Pieddepage"/>
+          <w:jc w:val="right"/>
+        </w:pPr>
+        <w:fldSimple w:instr=" PAGE   \* MERGEFORMAT ">
+          <w:r>
+            <w:rPr>
+              <w:noProof/>
+            </w:rPr>
+            <w:t>1</w:t>
+          </w:r>
+        </w:fldSimple>
+      </w:p>
+    </w:sdtContent>
+  </w:sdt>
+  <w:p>
+    <w:pPr>
+      <w:pStyle w:val="Pieddepage"/>
+    </w:pPr>
+    <w:r>
+      <w:t xml:space="preserve">GSB BackOffice Commercial – FRANCESCONI </w:t>
+    </w:r>
+    <w:proofErr w:type="spellStart"/>
+    <w:r>
+      <w:t>Marvyn</w:t>
+    </w:r>
+    <w:proofErr w:type="spellEnd"/>
+  </w:p>
+</w:ftr>
+</file>
+
+<file path=word/footnotes.xml><?xml version="1.0" encoding="utf-8"?>
+<w:footnotes xmlns:ve="http://schemas.openxmlformats.org/markup-compatibility/2006" xmlns:o="urn:schemas-microsoft-com:office:office" xmlns:r="http://schemas.openxmlformats.org/officeDocument/2006/relationships" xmlns:m="http://schemas.openxmlformats.org/officeDocument/2006/math" xmlns:v="urn:schemas-microsoft-com:vml" xmlns:wp="http://schemas.openxmlformats.org/drawingml/2006/wordprocessingDrawing" xmlns:w10="urn:schemas-microsoft-com:office:word" xmlns:w="http://schemas.openxmlformats.org/wordprocessingml/2006/main" xmlns:wne="http://schemas.microsoft.com/office/word/2006/wordml">
+  <w:footnote w:type="separator" w:id="-1">
+    <w:p>
+      <w:pPr>
+        <w:spacing w:after="0" w:line="240" w:lineRule="auto"/>
+      </w:pPr>
+      <w:r>
+        <w:separator/>
+      </w:r>
+    </w:p>
+  </w:footnote>
+  <w:footnote w:type="continuationSeparator" w:id="0">
+    <w:p>
+      <w:pPr>
+        <w:spacing w:after="0" w:line="240" w:lineRule="auto"/>
+      </w:pPr>
+      <w:r>
+        <w:continuationSeparator/>
+      </w:r>
+    </w:p>
+  </w:footnote>
+</w:footnotes>
+</file>
+
 <file path=word/numbering.xml><?xml version="1.0" encoding="utf-8"?>
 <w:numbering xmlns:ve="http://schemas.openxmlformats.org/markup-compatibility/2006" xmlns:o="urn:schemas-microsoft-com:office:office" xmlns:r="http://schemas.openxmlformats.org/officeDocument/2006/relationships" xmlns:m="http://schemas.openxmlformats.org/officeDocument/2006/math" xmlns:v="urn:schemas-microsoft-com:vml" xmlns:wp="http://schemas.openxmlformats.org/drawingml/2006/wordprocessingDrawing" xmlns:w10="urn:schemas-microsoft-com:office:word" xmlns:w="http://schemas.openxmlformats.org/wordprocessingml/2006/main" xmlns:wne="http://schemas.microsoft.com/office/word/2006/wordml">
   <w:abstractNum w:abstractNumId="0">
     <w:nsid w:val="527A4FF8"/>
     <w:multiLevelType w:val="hybridMultilevel"/>
     <w:tmpl w:val="E064E116"/>
-    <w:lvl w:ilvl="0">
+    <w:lvl w:ilvl="0" w:tplc="6BAE7A74">
       <w:numFmt w:val="bullet"/>
       <w:lvlText w:val="-"/>
       <w:lvlJc w:val="left"/>
@@ -954,7 +1005,7 @@
         <w:rFonts w:ascii="Calibri" w:eastAsiaTheme="minorHAnsi" w:hAnsi="Calibri" w:cstheme="minorBidi" w:hint="default"/>
       </w:rPr>
     </w:lvl>
-    <w:lvl w:ilvl="1" w:tentative="1">
+    <w:lvl w:ilvl="1" w:tplc="45CE7782" w:tentative="1">
       <w:start w:val="1"/>
       <w:numFmt w:val="bullet"/>
       <w:lvlText w:val="o"/>
@@ -966,7 +1017,7 @@
         <w:rFonts w:ascii="Courier New" w:hAnsi="Courier New" w:cs="Courier New" w:hint="default"/>
       </w:rPr>
     </w:lvl>
-    <w:lvl w:ilvl="2" w:tentative="1">
+    <w:lvl w:ilvl="2" w:tplc="2E84D158" w:tentative="1">
       <w:start w:val="1"/>
       <w:numFmt w:val="bullet"/>
       <w:lvlText w:val=""/>
@@ -978,7 +1029,7 @@
         <w:rFonts w:ascii="Wingdings" w:hAnsi="Wingdings" w:hint="default"/>
       </w:rPr>
     </w:lvl>
-    <w:lvl w:ilvl="3" w:tentative="1">
+    <w:lvl w:ilvl="3" w:tplc="921850C6" w:tentative="1">
       <w:start w:val="1"/>
       <w:numFmt w:val="bullet"/>
       <w:lvlText w:val=""/>
@@ -990,7 +1041,7 @@
         <w:rFonts w:ascii="Symbol" w:hAnsi="Symbol" w:hint="default"/>
       </w:rPr>
     </w:lvl>
-    <w:lvl w:ilvl="4" w:tentative="1">
+    <w:lvl w:ilvl="4" w:tplc="1D023902" w:tentative="1">
       <w:start w:val="1"/>
       <w:numFmt w:val="bullet"/>
       <w:lvlText w:val="o"/>
@@ -1002,7 +1053,7 @@
         <w:rFonts w:ascii="Courier New" w:hAnsi="Courier New" w:cs="Courier New" w:hint="default"/>
       </w:rPr>
     </w:lvl>
-    <w:lvl w:ilvl="5" w:tentative="1">
+    <w:lvl w:ilvl="5" w:tplc="7C94D08C" w:tentative="1">
       <w:start w:val="1"/>
       <w:numFmt w:val="bullet"/>
       <w:lvlText w:val=""/>
@@ -1014,7 +1065,7 @@
         <w:rFonts w:ascii="Wingdings" w:hAnsi="Wingdings" w:hint="default"/>
       </w:rPr>
     </w:lvl>
-    <w:lvl w:ilvl="6" w:tentative="1">
+    <w:lvl w:ilvl="6" w:tplc="2E9A1950" w:tentative="1">
       <w:start w:val="1"/>
       <w:numFmt w:val="bullet"/>
       <w:lvlText w:val=""/>
@@ -1026,7 +1077,7 @@
         <w:rFonts w:ascii="Symbol" w:hAnsi="Symbol" w:hint="default"/>
       </w:rPr>
     </w:lvl>
-    <w:lvl w:ilvl="7" w:tentative="1">
+    <w:lvl w:ilvl="7" w:tplc="8F36A232" w:tentative="1">
       <w:start w:val="1"/>
       <w:numFmt w:val="bullet"/>
       <w:lvlText w:val="o"/>
@@ -1038,7 +1089,7 @@
         <w:rFonts w:ascii="Courier New" w:hAnsi="Courier New" w:cs="Courier New" w:hint="default"/>
       </w:rPr>
     </w:lvl>
-    <w:lvl w:ilvl="8" w:tentative="1">
+    <w:lvl w:ilvl="8" w:tplc="FEEC5D04" w:tentative="1">
       <w:start w:val="1"/>
       <w:numFmt w:val="bullet"/>
       <w:lvlText w:val=""/>
@@ -1519,6 +1570,52 @@
       <w:szCs w:val="52"/>
     </w:rPr>
   </w:style>
+  <w:style w:type="paragraph" w:styleId="En-tte">
+    <w:name w:val="header"/>
+    <w:basedOn w:val="Normal"/>
+    <w:link w:val="En-tteCar"/>
+    <w:uiPriority w:val="99"/>
+    <w:semiHidden/>
+    <w:unhideWhenUsed/>
+    <w:rsid w:val="006131A9"/>
+    <w:pPr>
+      <w:tabs>
+        <w:tab w:val="center" w:pos="4536"/>
+        <w:tab w:val="right" w:pos="9072"/>
+      </w:tabs>
+      <w:spacing w:after="0" w:line="240" w:lineRule="auto"/>
+    </w:pPr>
+  </w:style>
+  <w:style w:type="character" w:customStyle="1" w:styleId="En-tteCar">
+    <w:name w:val="En-tête Car"/>
+    <w:basedOn w:val="Policepardfaut"/>
+    <w:link w:val="En-tte"/>
+    <w:uiPriority w:val="99"/>
+    <w:semiHidden/>
+    <w:rsid w:val="006131A9"/>
+  </w:style>
+  <w:style w:type="paragraph" w:styleId="Pieddepage">
+    <w:name w:val="footer"/>
+    <w:basedOn w:val="Normal"/>
+    <w:link w:val="PieddepageCar"/>
+    <w:uiPriority w:val="99"/>
+    <w:unhideWhenUsed/>
+    <w:rsid w:val="006131A9"/>
+    <w:pPr>
+      <w:tabs>
+        <w:tab w:val="center" w:pos="4536"/>
+        <w:tab w:val="right" w:pos="9072"/>
+      </w:tabs>
+      <w:spacing w:after="0" w:line="240" w:lineRule="auto"/>
+    </w:pPr>
+  </w:style>
+  <w:style w:type="character" w:customStyle="1" w:styleId="PieddepageCar">
+    <w:name w:val="Pied de page Car"/>
+    <w:basedOn w:val="Policepardfaut"/>
+    <w:link w:val="Pieddepage"/>
+    <w:uiPriority w:val="99"/>
+    <w:rsid w:val="006131A9"/>
+  </w:style>
 </w:styles>
 </file>
 

</xml_diff>